<commit_message>
updated ex3 to use new LB
</commit_message>
<xml_diff>
--- a/lab-source/02-amazon-ec2-continued.docx
+++ b/lab-source/02-amazon-ec2-continued.docx
@@ -69,7 +69,6 @@
       </w:r>
     </w:p>
     <w:p/>
-    <w:p/>
     <w:p>
       <w:pPr>
         <w:rPr>
@@ -189,6 +188,7 @@
           <w:ilvl w:val="0"/>
           <w:numId w:val="11"/>
         </w:numPr>
+        <w:ind w:left="360"/>
       </w:pPr>
       <w:r>
         <w:t>In our previous lab, we installed and started Apache by hand in the EC2 instance. Obviously that is not a tenable approach for a real production system. There are several options that could replace this:</w:t>
@@ -201,6 +201,7 @@
           <w:ilvl w:val="1"/>
           <w:numId w:val="11"/>
         </w:numPr>
+        <w:ind w:left="1080"/>
       </w:pPr>
       <w:r>
         <w:t>We could set up a server by hand and then save the configuration to a new AMI image and use that in future.</w:t>
@@ -213,6 +214,7 @@
           <w:ilvl w:val="1"/>
           <w:numId w:val="11"/>
         </w:numPr>
+        <w:ind w:left="1080"/>
       </w:pPr>
       <w:r>
         <w:t>We could utilize Docker and containers (we’ll talk more about this later)</w:t>
@@ -225,6 +227,7 @@
           <w:ilvl w:val="1"/>
           <w:numId w:val="11"/>
         </w:numPr>
+        <w:ind w:left="1080"/>
       </w:pPr>
       <w:r>
         <w:t>We could use configurati</w:t>
@@ -255,6 +258,7 @@
           <w:ilvl w:val="1"/>
           <w:numId w:val="11"/>
         </w:numPr>
+        <w:ind w:left="1080"/>
       </w:pPr>
       <w:r>
         <w:t>But those go beyond the scope of this class, so we are going to use a simpler approach based on Amazon’s “userdata” which allows us to pass a startup script to the newly launched instance.</w:t>
@@ -270,6 +274,7 @@
           <w:ilvl w:val="0"/>
           <w:numId w:val="11"/>
         </w:numPr>
+        <w:ind w:left="360"/>
       </w:pPr>
       <w:r>
         <w:t>EC2 allows us to pa</w:t>
@@ -288,6 +293,7 @@
           <w:ilvl w:val="0"/>
           <w:numId w:val="11"/>
         </w:numPr>
+        <w:ind w:left="360"/>
         <w:rPr>
           <w:b/>
         </w:rPr>
@@ -313,6 +319,7 @@
     <w:p>
       <w:pPr>
         <w:pStyle w:val="ListParagraph"/>
+        <w:ind w:left="360"/>
       </w:pPr>
     </w:p>
     <w:p>
@@ -322,6 +329,7 @@
           <w:ilvl w:val="0"/>
           <w:numId w:val="11"/>
         </w:numPr>
+        <w:ind w:left="360"/>
         <w:rPr>
           <w:b/>
         </w:rPr>
@@ -343,19 +351,42 @@
           <w:ilvl w:val="0"/>
           <w:numId w:val="11"/>
         </w:numPr>
+        <w:ind w:left="360"/>
+        <w:rPr>
+          <w:b/>
+        </w:rPr>
+      </w:pPr>
+      <w:r>
+        <w:t>Now</w:t>
+      </w:r>
+      <w:r>
+        <w:t xml:space="preserve"> let’s </w:t>
+      </w:r>
+      <w:r>
+        <w:t>try the instance manually before we create an auto-scaling version.</w:t>
+      </w:r>
+      <w:r>
+        <w:br/>
+      </w:r>
+    </w:p>
+    <w:p>
+      <w:pPr>
+        <w:pStyle w:val="ListParagraph"/>
+        <w:numPr>
+          <w:ilvl w:val="0"/>
+          <w:numId w:val="11"/>
+        </w:numPr>
+        <w:ind w:left="360"/>
         <w:rPr>
           <w:b/>
         </w:rPr>
       </w:pPr>
       <w:r>
         <w:lastRenderedPageBreak/>
-        <w:t>Now</w:t>
-      </w:r>
-      <w:r>
-        <w:t xml:space="preserve"> let’s </w:t>
-      </w:r>
-      <w:r>
-        <w:t>try the instance manually before we create an auto-scaling version.</w:t>
+        <w:t xml:space="preserve">Go to the EC2 console, and </w:t>
+      </w:r>
+      <w:r>
+        <w:t>Launch a new instance.</w:t>
       </w:r>
       <w:r>
         <w:br/>
@@ -368,15 +399,16 @@
           <w:ilvl w:val="0"/>
           <w:numId w:val="11"/>
         </w:numPr>
-        <w:rPr>
-          <w:b/>
-        </w:rPr>
-      </w:pPr>
-      <w:r>
-        <w:t xml:space="preserve">Go to the EC2 console, and </w:t>
-      </w:r>
-      <w:r>
-        <w:t>Launch a new instance.</w:t>
+        <w:ind w:left="360"/>
+        <w:rPr>
+          <w:b/>
+        </w:rPr>
+      </w:pPr>
+      <w:r>
+        <w:t>Choose the Ubuntu Server 18</w:t>
+      </w:r>
+      <w:r>
+        <w:t>.04 LTS (HVM)</w:t>
       </w:r>
       <w:r>
         <w:br/>
@@ -389,17 +421,24 @@
           <w:ilvl w:val="0"/>
           <w:numId w:val="11"/>
         </w:numPr>
-        <w:rPr>
-          <w:b/>
-        </w:rPr>
-      </w:pPr>
-      <w:r>
-        <w:t>Choose the Ubuntu Server 16</w:t>
-      </w:r>
-      <w:r>
-        <w:t>.04 LTS (HVM)</w:t>
-      </w:r>
-      <w:r>
+        <w:ind w:left="360"/>
+        <w:rPr>
+          <w:b/>
+        </w:rPr>
+      </w:pPr>
+      <w:r>
+        <w:t xml:space="preserve">Once again choose a t2.micro instance and then </w:t>
+      </w:r>
+      <w:r>
+        <w:rPr>
+          <w:b/>
+        </w:rPr>
+        <w:t>Next: Configure Instance Details</w:t>
+      </w:r>
+      <w:r>
+        <w:rPr>
+          <w:b/>
+        </w:rPr>
         <w:br/>
       </w:r>
     </w:p>
@@ -410,23 +449,24 @@
           <w:ilvl w:val="0"/>
           <w:numId w:val="11"/>
         </w:numPr>
-        <w:rPr>
-          <w:b/>
-        </w:rPr>
-      </w:pPr>
-      <w:r>
-        <w:t xml:space="preserve">Once again choose a t2.micro instance and then </w:t>
-      </w:r>
-      <w:r>
-        <w:rPr>
-          <w:b/>
-        </w:rPr>
-        <w:t>Next: Configure Instance Details</w:t>
-      </w:r>
-      <w:r>
-        <w:rPr>
-          <w:b/>
-        </w:rPr>
+        <w:ind w:left="360"/>
+      </w:pPr>
+      <w:r>
+        <w:t xml:space="preserve">At the </w:t>
+      </w:r>
+      <w:r>
+        <w:t xml:space="preserve">bottom of the page you will find a section called </w:t>
+      </w:r>
+      <w:r>
+        <w:rPr>
+          <w:b/>
+        </w:rPr>
+        <w:t>Advanced Details</w:t>
+      </w:r>
+      <w:r>
+        <w:t>. Expand this.</w:t>
+      </w:r>
+      <w:r>
         <w:br/>
       </w:r>
     </w:p>
@@ -437,21 +477,19 @@
           <w:ilvl w:val="0"/>
           <w:numId w:val="11"/>
         </w:numPr>
-      </w:pPr>
-      <w:r>
-        <w:t xml:space="preserve">At the </w:t>
-      </w:r>
-      <w:r>
-        <w:t xml:space="preserve">bottom of the page you will find a section called </w:t>
-      </w:r>
-      <w:r>
-        <w:rPr>
-          <w:b/>
-        </w:rPr>
-        <w:t>Advanced Details</w:t>
-      </w:r>
-      <w:r>
-        <w:t>. Expand this.</w:t>
+        <w:ind w:left="360"/>
+      </w:pPr>
+      <w:r>
+        <w:t xml:space="preserve">This is where our script will go. We are going to paste it into the </w:t>
+      </w:r>
+      <w:r>
+        <w:rPr>
+          <w:b/>
+        </w:rPr>
+        <w:t>User Data</w:t>
+      </w:r>
+      <w:r>
+        <w:t xml:space="preserve"> section. (You could also create a file and upload that if you prefer)</w:t>
       </w:r>
       <w:r>
         <w:br/>
@@ -464,30 +502,7 @@
           <w:ilvl w:val="0"/>
           <w:numId w:val="11"/>
         </w:numPr>
-      </w:pPr>
-      <w:r>
-        <w:t xml:space="preserve">This is where our script will go. We are going to paste it into the </w:t>
-      </w:r>
-      <w:r>
-        <w:rPr>
-          <w:b/>
-        </w:rPr>
-        <w:t>User Data</w:t>
-      </w:r>
-      <w:r>
-        <w:t xml:space="preserve"> section. (You could also create a file and upload that if you prefer)</w:t>
-      </w:r>
-      <w:r>
-        <w:br/>
-      </w:r>
-    </w:p>
-    <w:p>
-      <w:pPr>
-        <w:pStyle w:val="ListParagraph"/>
-        <w:numPr>
-          <w:ilvl w:val="0"/>
-          <w:numId w:val="11"/>
-        </w:numPr>
+        <w:ind w:left="360"/>
       </w:pPr>
       <w:r>
         <w:t xml:space="preserve">In your browser go to </w:t>
@@ -514,6 +529,7 @@
           <w:ilvl w:val="0"/>
           <w:numId w:val="11"/>
         </w:numPr>
+        <w:ind w:left="360"/>
       </w:pPr>
       <w:r>
         <w:rPr>
@@ -864,6 +880,7 @@
                               <w:rPr>
                                 <w:rFonts w:ascii="Menlo Regular" w:hAnsi="Menlo Regular" w:cs="Menlo Regular"/>
                                 <w:sz w:val="16"/>
+                                <w:lang w:val="en-GB"/>
                               </w:rPr>
                             </w:pPr>
                             <w:r>
@@ -871,7 +888,15 @@
                                 <w:rFonts w:ascii="Menlo Regular" w:hAnsi="Menlo Regular" w:cs="Menlo Regular"/>
                                 <w:sz w:val="16"/>
                               </w:rPr>
-                              <w:t>export DBURL=oxclo-cluster.cluster-citfamc1edxs.eu-west-1.rds.amazonaws.com</w:t>
+                              <w:t>export DBURL=</w:t>
+                            </w:r>
+                            <w:r>
+                              <w:rPr>
+                                <w:rFonts w:ascii="Menlo Regular" w:hAnsi="Menlo Regular" w:cs="Menlo Regular"/>
+                                <w:sz w:val="16"/>
+                                <w:lang w:val="en-GB"/>
+                              </w:rPr>
+                              <w:t>oxclo-cluster.citfamc1edxs.eu-west-1.rds.amazonaws.com</w:t>
                             </w:r>
                           </w:p>
                           <w:p>
@@ -956,8 +981,6 @@
                                 <w:sz w:val="16"/>
                               </w:rPr>
                             </w:pPr>
-                            <w:bookmarkStart w:id="0" w:name="_GoBack"/>
-                            <w:bookmarkEnd w:id="0"/>
                           </w:p>
                         </w:txbxContent>
                       </wps:txbx>
@@ -1278,6 +1301,7 @@
                         <w:rPr>
                           <w:rFonts w:ascii="Menlo Regular" w:hAnsi="Menlo Regular" w:cs="Menlo Regular"/>
                           <w:sz w:val="16"/>
+                          <w:lang w:val="en-GB"/>
                         </w:rPr>
                       </w:pPr>
                       <w:r>
@@ -1285,7 +1309,15 @@
                           <w:rFonts w:ascii="Menlo Regular" w:hAnsi="Menlo Regular" w:cs="Menlo Regular"/>
                           <w:sz w:val="16"/>
                         </w:rPr>
-                        <w:t>export DBURL=oxclo-cluster.cluster-citfamc1edxs.eu-west-1.rds.amazonaws.com</w:t>
+                        <w:t>export DBURL=</w:t>
+                      </w:r>
+                      <w:r>
+                        <w:rPr>
+                          <w:rFonts w:ascii="Menlo Regular" w:hAnsi="Menlo Regular" w:cs="Menlo Regular"/>
+                          <w:sz w:val="16"/>
+                          <w:lang w:val="en-GB"/>
+                        </w:rPr>
+                        <w:t>oxclo-cluster.citfamc1edxs.eu-west-1.rds.amazonaws.com</w:t>
                       </w:r>
                     </w:p>
                     <w:p>
@@ -1370,8 +1402,6 @@
                           <w:sz w:val="16"/>
                         </w:rPr>
                       </w:pPr>
-                      <w:bookmarkStart w:id="1" w:name="_GoBack"/>
-                      <w:bookmarkEnd w:id="1"/>
                     </w:p>
                   </w:txbxContent>
                 </v:textbox>
@@ -1391,7 +1421,7 @@
     <w:p>
       <w:pPr>
         <w:pStyle w:val="ListParagraph"/>
-        <w:ind w:left="1440"/>
+        <w:ind w:left="360"/>
       </w:pPr>
       <w:r>
         <w:t>The script is doing the following:</w:t>
@@ -1404,6 +1434,7 @@
           <w:ilvl w:val="2"/>
           <w:numId w:val="11"/>
         </w:numPr>
+        <w:ind w:left="1080"/>
       </w:pPr>
       <w:r>
         <w:t>Installing node.js, the node package manager (npm) and git</w:t>
@@ -1416,6 +1447,7 @@
           <w:ilvl w:val="2"/>
           <w:numId w:val="11"/>
         </w:numPr>
+        <w:ind w:left="1080"/>
       </w:pPr>
       <w:r>
         <w:t>Using npm to install some node packages (mysql, express.js and forever)</w:t>
@@ -1428,6 +1460,7 @@
           <w:ilvl w:val="2"/>
           <w:numId w:val="11"/>
         </w:numPr>
+        <w:ind w:left="1080"/>
       </w:pPr>
       <w:r>
         <w:t>Using git to install our source code:</w:t>
@@ -1453,7 +1486,7 @@
     <w:p>
       <w:pPr>
         <w:pStyle w:val="ListParagraph"/>
-        <w:ind w:left="2160"/>
+        <w:ind w:left="1080"/>
       </w:pPr>
       <w:r>
         <w:br w:type="column"/>
@@ -1466,6 +1499,7 @@
           <w:ilvl w:val="2"/>
           <w:numId w:val="11"/>
         </w:numPr>
+        <w:ind w:left="1080"/>
       </w:pPr>
       <w:r>
         <w:rPr>
@@ -1590,6 +1624,7 @@
           <w:ilvl w:val="2"/>
           <w:numId w:val="11"/>
         </w:numPr>
+        <w:ind w:left="1080"/>
       </w:pPr>
       <w:r>
         <w:t xml:space="preserve">Using the </w:t>
@@ -1617,6 +1652,7 @@
           <w:ilvl w:val="0"/>
           <w:numId w:val="11"/>
         </w:numPr>
+        <w:ind w:left="360"/>
       </w:pPr>
       <w:r>
         <w:t xml:space="preserve">Click </w:t>
@@ -1656,6 +1692,7 @@
           <w:ilvl w:val="0"/>
           <w:numId w:val="11"/>
         </w:numPr>
+        <w:ind w:left="360"/>
       </w:pPr>
       <w:r>
         <w:t xml:space="preserve">Add the </w:t>
@@ -1707,6 +1744,7 @@
           <w:ilvl w:val="0"/>
           <w:numId w:val="11"/>
         </w:numPr>
+        <w:ind w:left="360"/>
       </w:pPr>
       <w:r>
         <w:t xml:space="preserve">Click </w:t>
@@ -1731,6 +1769,7 @@
           <w:ilvl w:val="0"/>
           <w:numId w:val="11"/>
         </w:numPr>
+        <w:ind w:left="360"/>
       </w:pPr>
       <w:r>
         <w:t>Select an existing security group in the dropdown menu</w:t>
@@ -1739,6 +1778,7 @@
     <w:p>
       <w:pPr>
         <w:pStyle w:val="ListParagraph"/>
+        <w:ind w:left="360"/>
       </w:pPr>
     </w:p>
     <w:p>
@@ -1748,6 +1788,7 @@
           <w:ilvl w:val="0"/>
           <w:numId w:val="11"/>
         </w:numPr>
+        <w:ind w:left="360"/>
       </w:pPr>
       <w:r>
         <w:t>Choose the “node-security-group”</w:t>
@@ -1766,6 +1807,7 @@
           <w:ilvl w:val="1"/>
           <w:numId w:val="11"/>
         </w:numPr>
+        <w:ind w:left="1080"/>
         <w:rPr>
           <w:i/>
         </w:rPr>
@@ -1790,6 +1832,7 @@
           <w:ilvl w:val="0"/>
           <w:numId w:val="11"/>
         </w:numPr>
+        <w:ind w:left="360"/>
       </w:pPr>
       <w:r>
         <w:t xml:space="preserve">Click </w:t>
@@ -1814,6 +1857,7 @@
           <w:ilvl w:val="0"/>
           <w:numId w:val="11"/>
         </w:numPr>
+        <w:ind w:left="360"/>
       </w:pPr>
       <w:r>
         <w:t xml:space="preserve">Click </w:t>
@@ -1838,6 +1882,7 @@
           <w:ilvl w:val="0"/>
           <w:numId w:val="11"/>
         </w:numPr>
+        <w:ind w:left="360"/>
       </w:pPr>
       <w:r>
         <w:t>This time select to use an existing keypair, and find your own key pair. Check the box that says you have access to the PEM file:</w:t>
@@ -1909,6 +1954,7 @@
           <w:ilvl w:val="0"/>
           <w:numId w:val="11"/>
         </w:numPr>
+        <w:ind w:left="360"/>
       </w:pPr>
       <w:r>
         <w:t>Now select</w:t>
@@ -1933,6 +1979,7 @@
           <w:ilvl w:val="0"/>
           <w:numId w:val="11"/>
         </w:numPr>
+        <w:ind w:left="360"/>
       </w:pPr>
       <w:r>
         <w:t>As before, go take a look at your instance status by clicking on the instance link.</w:t>
@@ -1948,6 +1995,7 @@
           <w:ilvl w:val="0"/>
           <w:numId w:val="11"/>
         </w:numPr>
+        <w:ind w:left="360"/>
       </w:pPr>
       <w:r>
         <w:t xml:space="preserve">While you wait for your instance to get going, you can take a look at the </w:t>
@@ -2038,6 +2086,7 @@
           <w:ilvl w:val="0"/>
           <w:numId w:val="11"/>
         </w:numPr>
+        <w:ind w:left="360"/>
       </w:pPr>
       <w:r>
         <w:t>Go back and find your insta</w:t>
@@ -2071,6 +2120,7 @@
           <w:ilvl w:val="0"/>
           <w:numId w:val="11"/>
         </w:numPr>
+        <w:ind w:left="360"/>
       </w:pPr>
       <w:r>
         <w:t xml:space="preserve">If it has started and the status checks are finished, it may have completed its startup script. But this is a lot of work for a poor old micro instance to manage, so don’t expect miracles. </w:t>
@@ -2086,6 +2136,7 @@
           <w:ilvl w:val="0"/>
           <w:numId w:val="11"/>
         </w:numPr>
+        <w:ind w:left="360"/>
       </w:pPr>
       <w:r>
         <w:t xml:space="preserve">Copy the public IP address of the instance and try browsing to </w:t>
@@ -2118,6 +2169,7 @@
           <w:ilvl w:val="0"/>
           <w:numId w:val="11"/>
         </w:numPr>
+        <w:ind w:left="360"/>
       </w:pPr>
       <w:r>
         <w:t xml:space="preserve">If everything is running then you should see some json returned. </w:t>
@@ -2189,6 +2241,7 @@
           <w:ilvl w:val="0"/>
           <w:numId w:val="11"/>
         </w:numPr>
+        <w:ind w:left="360"/>
       </w:pPr>
       <w:r>
         <w:t>If there is a problem, you can see the state of your startup by SSH-ing int</w:t>
@@ -2225,6 +2278,7 @@
         <w:autoSpaceDE w:val="0"/>
         <w:autoSpaceDN w:val="0"/>
         <w:adjustRightInd w:val="0"/>
+        <w:ind w:left="1080"/>
         <w:rPr>
           <w:rFonts w:ascii="Menlo Regular" w:hAnsi="Menlo Regular" w:cs="Menlo Regular"/>
           <w:color w:val="000000"/>
@@ -2245,7 +2299,7 @@
     <w:p>
       <w:pPr>
         <w:pStyle w:val="ListParagraph"/>
-        <w:ind w:left="1440"/>
+        <w:ind w:left="1080"/>
       </w:pPr>
       <w:r>
         <w:t>If this is still scrolling past then your server hasn’t started up yet.</w:t>
@@ -2258,6 +2312,7 @@
           <w:ilvl w:val="1"/>
           <w:numId w:val="11"/>
         </w:numPr>
+        <w:ind w:left="1080"/>
       </w:pPr>
       <w:r>
         <w:t>If this shows something like:</w:t>
@@ -2294,6 +2349,7 @@
           <w:ilvl w:val="1"/>
           <w:numId w:val="11"/>
         </w:numPr>
+        <w:ind w:left="1080"/>
       </w:pPr>
       <w:r>
         <w:t>Once the server has started fully, try browsing again.</w:t>
@@ -2309,6 +2365,7 @@
           <w:ilvl w:val="0"/>
           <w:numId w:val="11"/>
         </w:numPr>
+        <w:ind w:left="360"/>
       </w:pPr>
       <w:r>
         <w:t xml:space="preserve">Once you have tested this, please </w:t>
@@ -2320,15 +2377,21 @@
         <w:t>terminate</w:t>
       </w:r>
       <w:r>
-        <w:t xml:space="preserve"> your instance through the console.</w:t>
-      </w:r>
-      <w:r>
-        <w:br/>
-      </w:r>
-    </w:p>
-    <w:p>
-      <w:pPr>
-        <w:ind w:left="720"/>
+        <w:t xml:space="preserve"> your instance through the </w:t>
+      </w:r>
+      <w:r>
+        <w:t xml:space="preserve">AWS </w:t>
+      </w:r>
+      <w:r>
+        <w:t>console.</w:t>
+      </w:r>
+      <w:r>
+        <w:br/>
+      </w:r>
+    </w:p>
+    <w:p>
+      <w:pPr>
+        <w:ind w:left="360"/>
         <w:rPr>
           <w:b/>
         </w:rPr>
@@ -2359,6 +2422,7 @@
           <w:ilvl w:val="0"/>
           <w:numId w:val="11"/>
         </w:numPr>
+        <w:ind w:left="360"/>
       </w:pPr>
       <w:r>
         <w:t>In order to auto-scale this</w:t>
@@ -2377,6 +2441,7 @@
           <w:ilvl w:val="0"/>
           <w:numId w:val="11"/>
         </w:numPr>
+        <w:ind w:left="360"/>
       </w:pPr>
       <w:r>
         <w:t xml:space="preserve">In the </w:t>
@@ -2454,6 +2519,7 @@
           <w:ilvl w:val="0"/>
           <w:numId w:val="11"/>
         </w:numPr>
+        <w:ind w:left="360"/>
         <w:rPr>
           <w:b/>
         </w:rPr>
@@ -2473,39 +2539,16 @@
         </w:rPr>
         <w:br/>
       </w:r>
-    </w:p>
-    <w:p>
-      <w:pPr>
-        <w:pStyle w:val="ListParagraph"/>
-        <w:numPr>
-          <w:ilvl w:val="0"/>
-          <w:numId w:val="11"/>
-        </w:numPr>
-      </w:pPr>
-      <w:r>
-        <w:t>If you are the first to get here then t</w:t>
-      </w:r>
-      <w:r>
-        <w:t>his will</w:t>
-      </w:r>
-      <w:r>
-        <w:t xml:space="preserve"> start a sort of wizard:</w:t>
-      </w:r>
-      <w:r>
-        <w:br/>
-      </w:r>
-      <w:r>
-        <w:br/>
-      </w:r>
-      <w:r>
-        <w:rPr>
+      <w:r>
+        <w:rPr>
+          <w:b/>
           <w:noProof/>
         </w:rPr>
         <w:drawing>
-          <wp:inline distT="0" distB="0" distL="0" distR="0" wp14:anchorId="3E6C395B" wp14:editId="39D03923">
-            <wp:extent cx="5270500" cy="877046"/>
-            <wp:effectExtent l="0" t="0" r="0" b="12065"/>
-            <wp:docPr id="23" name="Picture 4"/>
+          <wp:inline distT="0" distB="0" distL="0" distR="0" wp14:anchorId="508ABFF3" wp14:editId="00724C17">
+            <wp:extent cx="5270500" cy="1135840"/>
+            <wp:effectExtent l="0" t="0" r="0" b="7620"/>
+            <wp:docPr id="1" name="Picture 1"/>
             <wp:cNvGraphicFramePr>
               <a:graphicFrameLocks xmlns:a="http://schemas.openxmlformats.org/drawingml/2006/main" noChangeAspect="1"/>
             </wp:cNvGraphicFramePr>
@@ -2513,16 +2556,16 @@
               <a:graphicData uri="http://schemas.openxmlformats.org/drawingml/2006/picture">
                 <pic:pic xmlns:pic="http://schemas.openxmlformats.org/drawingml/2006/picture">
                   <pic:nvPicPr>
-                    <pic:cNvPr id="0" name="Picture 4"/>
+                    <pic:cNvPr id="0" name="Picture 1"/>
                     <pic:cNvPicPr>
                       <a:picLocks noChangeAspect="1" noChangeArrowheads="1"/>
                     </pic:cNvPicPr>
                   </pic:nvPicPr>
                   <pic:blipFill>
-                    <a:blip r:embed="rId16" cstate="print">
+                    <a:blip r:embed="rId16">
                       <a:extLst>
                         <a:ext uri="{28A0092B-C50C-407E-A947-70E740481C1C}">
-                          <a14:useLocalDpi xmlns:a14="http://schemas.microsoft.com/office/drawing/2010/main"/>
+                          <a14:useLocalDpi xmlns:a14="http://schemas.microsoft.com/office/drawing/2010/main" val="0"/>
                         </a:ext>
                       </a:extLst>
                     </a:blip>
@@ -2534,7 +2577,7 @@
                   <pic:spPr bwMode="auto">
                     <a:xfrm>
                       <a:off x="0" y="0"/>
-                      <a:ext cx="5270500" cy="877046"/>
+                      <a:ext cx="5270500" cy="1135840"/>
                     </a:xfrm>
                     <a:prstGeom prst="rect">
                       <a:avLst/>
@@ -2555,102 +2598,28 @@
       <w:pPr>
         <w:pStyle w:val="ListParagraph"/>
         <w:numPr>
-          <w:ilvl w:val="1"/>
-          <w:numId w:val="11"/>
-        </w:numPr>
-        <w:rPr>
-          <w:b/>
-        </w:rPr>
-      </w:pPr>
-      <w:r>
-        <w:t xml:space="preserve">Click on </w:t>
-      </w:r>
-      <w:r>
-        <w:rPr>
-          <w:b/>
-        </w:rPr>
-        <w:t>Create Auto Scaling group</w:t>
-      </w:r>
-      <w:r>
-        <w:rPr>
-          <w:b/>
-        </w:rPr>
-        <w:br/>
-      </w:r>
-      <w:r>
-        <w:br/>
-      </w:r>
-    </w:p>
-    <w:p>
-      <w:pPr>
-        <w:pStyle w:val="ListParagraph"/>
-        <w:numPr>
           <w:ilvl w:val="0"/>
           <w:numId w:val="11"/>
         </w:numPr>
-        <w:rPr>
-          <w:b/>
-        </w:rPr>
-      </w:pPr>
-      <w:r>
-        <w:t>However, it is more likely that there is already at least one Launch Configuration in the system, in which case it will look like:</w:t>
-      </w:r>
-      <w:r>
-        <w:br/>
-      </w:r>
-      <w:r>
-        <w:rPr>
-          <w:b/>
-          <w:noProof/>
-        </w:rPr>
-        <w:drawing>
-          <wp:inline distT="0" distB="0" distL="0" distR="0" wp14:anchorId="4024C0AA" wp14:editId="45F2380F">
-            <wp:extent cx="5270500" cy="1070461"/>
-            <wp:effectExtent l="0" t="0" r="0" b="0"/>
-            <wp:docPr id="42" name="Picture 9"/>
-            <wp:cNvGraphicFramePr>
-              <a:graphicFrameLocks xmlns:a="http://schemas.openxmlformats.org/drawingml/2006/main" noChangeAspect="1"/>
-            </wp:cNvGraphicFramePr>
-            <a:graphic xmlns:a="http://schemas.openxmlformats.org/drawingml/2006/main">
-              <a:graphicData uri="http://schemas.openxmlformats.org/drawingml/2006/picture">
-                <pic:pic xmlns:pic="http://schemas.openxmlformats.org/drawingml/2006/picture">
-                  <pic:nvPicPr>
-                    <pic:cNvPr id="0" name="Picture 9"/>
-                    <pic:cNvPicPr>
-                      <a:picLocks noChangeAspect="1" noChangeArrowheads="1"/>
-                    </pic:cNvPicPr>
-                  </pic:nvPicPr>
-                  <pic:blipFill>
-                    <a:blip r:embed="rId17" cstate="print">
-                      <a:extLst>
-                        <a:ext uri="{28A0092B-C50C-407E-A947-70E740481C1C}">
-                          <a14:useLocalDpi xmlns:a14="http://schemas.microsoft.com/office/drawing/2010/main"/>
-                        </a:ext>
-                      </a:extLst>
-                    </a:blip>
-                    <a:srcRect/>
-                    <a:stretch>
-                      <a:fillRect/>
-                    </a:stretch>
-                  </pic:blipFill>
-                  <pic:spPr bwMode="auto">
-                    <a:xfrm>
-                      <a:off x="0" y="0"/>
-                      <a:ext cx="5270500" cy="1070461"/>
-                    </a:xfrm>
-                    <a:prstGeom prst="rect">
-                      <a:avLst/>
-                    </a:prstGeom>
-                    <a:noFill/>
-                    <a:ln>
-                      <a:noFill/>
-                    </a:ln>
-                  </pic:spPr>
-                </pic:pic>
-              </a:graphicData>
-            </a:graphic>
-          </wp:inline>
-        </w:drawing>
+        <w:ind w:left="360"/>
+      </w:pPr>
+      <w:r>
+        <w:t xml:space="preserve">Now </w:t>
+      </w:r>
+      <w:r>
+        <w:t xml:space="preserve">click on </w:t>
+      </w:r>
+      <w:r>
+        <w:rPr>
+          <w:b/>
+        </w:rPr>
+        <w:t>Create Launch Configuration</w:t>
+      </w:r>
+      <w:r>
+        <w:rPr>
+          <w:b/>
+        </w:rPr>
+        <w:br/>
       </w:r>
     </w:p>
     <w:p>
@@ -2660,23 +2629,54 @@
           <w:ilvl w:val="0"/>
           <w:numId w:val="11"/>
         </w:numPr>
-      </w:pPr>
-      <w:r>
-        <w:t xml:space="preserve">Now </w:t>
-      </w:r>
-      <w:r>
-        <w:t xml:space="preserve">click on </w:t>
-      </w:r>
-      <w:r>
-        <w:rPr>
-          <w:b/>
-        </w:rPr>
-        <w:t>Create Launch Configuration</w:t>
-      </w:r>
-      <w:r>
-        <w:rPr>
-          <w:b/>
-        </w:rPr>
+        <w:ind w:left="360"/>
+      </w:pPr>
+      <w:r>
+        <w:t xml:space="preserve">Repeat the process from step 7 through step 20. </w:t>
+      </w:r>
+    </w:p>
+    <w:p>
+      <w:pPr>
+        <w:pStyle w:val="ListParagraph"/>
+        <w:ind w:left="360"/>
+      </w:pPr>
+    </w:p>
+    <w:p>
+      <w:pPr>
+        <w:pStyle w:val="ListParagraph"/>
+        <w:ind w:left="360"/>
+      </w:pPr>
+      <w:r>
+        <w:t xml:space="preserve">There are some minor differences. </w:t>
+      </w:r>
+      <w:r>
+        <w:br/>
+      </w:r>
+      <w:r>
+        <w:br/>
+      </w:r>
+      <w:bookmarkStart w:id="0" w:name="_GoBack"/>
+      <w:bookmarkEnd w:id="0"/>
+      <w:r>
+        <w:t xml:space="preserve">When you are configuring the instance details, you need to give the launch configuration a name. </w:t>
+      </w:r>
+      <w:r>
+        <w:br/>
+      </w:r>
+      <w:r>
+        <w:br/>
+        <w:t xml:space="preserve">Use </w:t>
+      </w:r>
+      <w:r>
+        <w:rPr>
+          <w:i/>
+        </w:rPr>
+        <w:t xml:space="preserve">userid-lc </w:t>
+      </w:r>
+      <w:r>
+        <w:t>(e.g. oxclo02-lc).</w:t>
+      </w:r>
+      <w:r>
         <w:br/>
       </w:r>
     </w:p>
@@ -2687,34 +2687,7 @@
           <w:ilvl w:val="0"/>
           <w:numId w:val="11"/>
         </w:numPr>
-      </w:pPr>
-      <w:r>
-        <w:t xml:space="preserve">Repeat the process from step 7 through step 20. There are some minor differences. When you are configuring the instance details, you need to give the launch configuration a name. </w:t>
-      </w:r>
-      <w:r>
-        <w:br/>
-        <w:t xml:space="preserve">Use </w:t>
-      </w:r>
-      <w:r>
-        <w:rPr>
-          <w:i/>
-        </w:rPr>
-        <w:t xml:space="preserve">userid-lc </w:t>
-      </w:r>
-      <w:r>
-        <w:t>(e.g. oxclo02-lc).</w:t>
-      </w:r>
-      <w:r>
-        <w:br/>
-      </w:r>
-    </w:p>
-    <w:p>
-      <w:pPr>
-        <w:pStyle w:val="ListParagraph"/>
-        <w:numPr>
-          <w:ilvl w:val="0"/>
-          <w:numId w:val="11"/>
-        </w:numPr>
+        <w:ind w:left="360"/>
       </w:pPr>
       <w:r>
         <w:br w:type="column"/>
@@ -2750,7 +2723,7 @@
                     </pic:cNvPicPr>
                   </pic:nvPicPr>
                   <pic:blipFill>
-                    <a:blip r:embed="rId18" cstate="print">
+                    <a:blip r:embed="rId17" cstate="print">
                       <a:extLst>
                         <a:ext uri="{28A0092B-C50C-407E-A947-70E740481C1C}">
                           <a14:useLocalDpi xmlns:a14="http://schemas.microsoft.com/office/drawing/2010/main"/>
@@ -2790,6 +2763,7 @@
           <w:ilvl w:val="0"/>
           <w:numId w:val="11"/>
         </w:numPr>
+        <w:ind w:left="360"/>
       </w:pPr>
       <w:r>
         <w:t>You will see.</w:t>
@@ -2819,7 +2793,7 @@
                     </pic:cNvPicPr>
                   </pic:nvPicPr>
                   <pic:blipFill>
-                    <a:blip r:embed="rId19" cstate="print">
+                    <a:blip r:embed="rId18" cstate="print">
                       <a:extLst>
                         <a:ext uri="{28A0092B-C50C-407E-A947-70E740481C1C}">
                           <a14:useLocalDpi xmlns:a14="http://schemas.microsoft.com/office/drawing/2010/main"/>
@@ -2858,6 +2832,7 @@
           <w:ilvl w:val="0"/>
           <w:numId w:val="11"/>
         </w:numPr>
+        <w:ind w:left="360"/>
       </w:pPr>
       <w:r>
         <w:t xml:space="preserve">Give the Group name as: </w:t>
@@ -2888,6 +2863,7 @@
           <w:ilvl w:val="0"/>
           <w:numId w:val="11"/>
         </w:numPr>
+        <w:ind w:left="360"/>
       </w:pPr>
       <w:r>
         <w:t>Keep Group Size as 1</w:t>
@@ -2903,6 +2879,7 @@
           <w:ilvl w:val="0"/>
           <w:numId w:val="11"/>
         </w:numPr>
+        <w:ind w:left="360"/>
       </w:pPr>
       <w:r>
         <w:t>Choose a subnet from the options that drop down when you se</w:t>
@@ -2921,6 +2898,7 @@
           <w:ilvl w:val="0"/>
           <w:numId w:val="11"/>
         </w:numPr>
+        <w:ind w:left="360"/>
       </w:pPr>
       <w:r>
         <w:t xml:space="preserve">If you select the </w:t>
@@ -2948,6 +2926,7 @@
           <w:ilvl w:val="0"/>
           <w:numId w:val="11"/>
         </w:numPr>
+        <w:ind w:left="360"/>
       </w:pPr>
       <w:r>
         <w:t xml:space="preserve">Click </w:t>
@@ -2972,6 +2951,7 @@
           <w:ilvl w:val="0"/>
           <w:numId w:val="11"/>
         </w:numPr>
+        <w:ind w:left="360"/>
         <w:rPr>
           <w:b/>
         </w:rPr>
@@ -3015,7 +2995,7 @@
                     </pic:cNvPicPr>
                   </pic:nvPicPr>
                   <pic:blipFill>
-                    <a:blip r:embed="rId20" cstate="print">
+                    <a:blip r:embed="rId19" cstate="print">
                       <a:extLst>
                         <a:ext uri="{28A0092B-C50C-407E-A947-70E740481C1C}">
                           <a14:useLocalDpi xmlns:a14="http://schemas.microsoft.com/office/drawing/2010/main"/>
@@ -3061,6 +3041,7 @@
           <w:ilvl w:val="0"/>
           <w:numId w:val="11"/>
         </w:numPr>
+        <w:ind w:left="360"/>
         <w:rPr>
           <w:b/>
         </w:rPr>
@@ -3089,6 +3070,7 @@
           <w:ilvl w:val="0"/>
           <w:numId w:val="11"/>
         </w:numPr>
+        <w:ind w:left="360"/>
         <w:rPr>
           <w:b/>
         </w:rPr>
@@ -3131,7 +3113,7 @@
                     </pic:cNvPicPr>
                   </pic:nvPicPr>
                   <pic:blipFill>
-                    <a:blip r:embed="rId21" cstate="print">
+                    <a:blip r:embed="rId20" cstate="print">
                       <a:extLst>
                         <a:ext uri="{28A0092B-C50C-407E-A947-70E740481C1C}">
                           <a14:useLocalDpi xmlns:a14="http://schemas.microsoft.com/office/drawing/2010/main"/>
@@ -3173,6 +3155,7 @@
     <w:p>
       <w:pPr>
         <w:pStyle w:val="ListParagraph"/>
+        <w:ind w:left="360"/>
         <w:rPr>
           <w:i/>
         </w:rPr>
@@ -3198,6 +3181,7 @@
           <w:ilvl w:val="0"/>
           <w:numId w:val="11"/>
         </w:numPr>
+        <w:ind w:left="360"/>
         <w:rPr>
           <w:b/>
         </w:rPr>
@@ -3219,6 +3203,7 @@
           <w:ilvl w:val="0"/>
           <w:numId w:val="11"/>
         </w:numPr>
+        <w:ind w:left="360"/>
       </w:pPr>
       <w:r>
         <w:t>In the</w:t>
@@ -3281,7 +3266,7 @@
                     </pic:cNvPicPr>
                   </pic:nvPicPr>
                   <pic:blipFill>
-                    <a:blip r:embed="rId22" cstate="print">
+                    <a:blip r:embed="rId21" cstate="print">
                       <a:extLst>
                         <a:ext uri="{28A0092B-C50C-407E-A947-70E740481C1C}">
                           <a14:useLocalDpi xmlns:a14="http://schemas.microsoft.com/office/drawing/2010/main"/>
@@ -3321,6 +3306,7 @@
           <w:ilvl w:val="0"/>
           <w:numId w:val="11"/>
         </w:numPr>
+        <w:ind w:left="360"/>
         <w:rPr>
           <w:b/>
         </w:rPr>
@@ -3352,6 +3338,7 @@
           <w:ilvl w:val="0"/>
           <w:numId w:val="11"/>
         </w:numPr>
+        <w:ind w:left="360"/>
         <w:rPr>
           <w:b/>
         </w:rPr>
@@ -3400,7 +3387,7 @@
                     </pic:cNvPicPr>
                   </pic:nvPicPr>
                   <pic:blipFill>
-                    <a:blip r:embed="rId23" cstate="print">
+                    <a:blip r:embed="rId22" cstate="print">
                       <a:extLst>
                         <a:ext uri="{28A0092B-C50C-407E-A947-70E740481C1C}">
                           <a14:useLocalDpi xmlns:a14="http://schemas.microsoft.com/office/drawing/2010/main"/>
@@ -3446,6 +3433,7 @@
           <w:ilvl w:val="0"/>
           <w:numId w:val="11"/>
         </w:numPr>
+        <w:ind w:left="360"/>
         <w:rPr>
           <w:b/>
         </w:rPr>
@@ -3483,6 +3471,7 @@
           <w:ilvl w:val="0"/>
           <w:numId w:val="11"/>
         </w:numPr>
+        <w:ind w:left="360"/>
       </w:pPr>
       <w:r>
         <w:t xml:space="preserve">First </w:t>
@@ -3535,6 +3524,7 @@
     <w:p>
       <w:pPr>
         <w:pStyle w:val="ListParagraph"/>
+        <w:ind w:left="360"/>
       </w:pPr>
     </w:p>
     <w:p>
@@ -3544,6 +3534,7 @@
           <w:ilvl w:val="0"/>
           <w:numId w:val="11"/>
         </w:numPr>
+        <w:ind w:left="360"/>
         <w:rPr>
           <w:b/>
         </w:rPr>
@@ -3580,6 +3571,7 @@
           <w:ilvl w:val="0"/>
           <w:numId w:val="11"/>
         </w:numPr>
+        <w:ind w:left="360"/>
         <w:rPr>
           <w:b/>
         </w:rPr>
@@ -3614,7 +3606,7 @@
                     </pic:cNvPicPr>
                   </pic:nvPicPr>
                   <pic:blipFill>
-                    <a:blip r:embed="rId24" cstate="print">
+                    <a:blip r:embed="rId23" cstate="print">
                       <a:extLst>
                         <a:ext uri="{28A0092B-C50C-407E-A947-70E740481C1C}">
                           <a14:useLocalDpi xmlns:a14="http://schemas.microsoft.com/office/drawing/2010/main"/>
@@ -3689,7 +3681,7 @@
                     </pic:cNvPicPr>
                   </pic:nvPicPr>
                   <pic:blipFill>
-                    <a:blip r:embed="rId25" cstate="print">
+                    <a:blip r:embed="rId24" cstate="print">
                       <a:extLst>
                         <a:ext uri="{28A0092B-C50C-407E-A947-70E740481C1C}">
                           <a14:useLocalDpi xmlns:a14="http://schemas.microsoft.com/office/drawing/2010/main"/>
@@ -3728,6 +3720,7 @@
           <w:ilvl w:val="0"/>
           <w:numId w:val="11"/>
         </w:numPr>
+        <w:ind w:left="360"/>
         <w:rPr>
           <w:b/>
         </w:rPr>
@@ -3749,6 +3742,7 @@
           <w:ilvl w:val="0"/>
           <w:numId w:val="11"/>
         </w:numPr>
+        <w:ind w:left="360"/>
         <w:rPr>
           <w:b/>
         </w:rPr>
@@ -3767,6 +3761,7 @@
           <w:ilvl w:val="0"/>
           <w:numId w:val="11"/>
         </w:numPr>
+        <w:ind w:left="360"/>
         <w:rPr>
           <w:b/>
         </w:rPr>
@@ -3785,6 +3780,7 @@
           <w:ilvl w:val="0"/>
           <w:numId w:val="11"/>
         </w:numPr>
+        <w:ind w:left="360"/>
         <w:rPr>
           <w:b/>
         </w:rPr>
@@ -3815,6 +3811,7 @@
           <w:ilvl w:val="0"/>
           <w:numId w:val="11"/>
         </w:numPr>
+        <w:ind w:left="360"/>
         <w:rPr>
           <w:b/>
         </w:rPr>
@@ -3833,6 +3830,7 @@
           <w:ilvl w:val="0"/>
           <w:numId w:val="11"/>
         </w:numPr>
+        <w:ind w:left="360"/>
         <w:rPr>
           <w:b/>
         </w:rPr>
@@ -3875,9 +3873,7 @@
           <w:ilvl w:val="0"/>
           <w:numId w:val="11"/>
         </w:numPr>
-        <w:rPr>
-          <w:b/>
-        </w:rPr>
+        <w:ind w:left="0"/>
       </w:pPr>
       <w:r>
         <w:rPr>
@@ -3885,67 +3881,19 @@
         </w:rPr>
         <w:t>Congratulations, lab complete.</w:t>
       </w:r>
-    </w:p>
-    <w:p>
-      <w:pPr>
-        <w:ind w:left="360"/>
-      </w:pPr>
-      <w:r>
-        <w:br/>
-      </w:r>
-    </w:p>
-    <w:p>
-      <w:pPr>
-        <w:ind w:left="360"/>
-      </w:pPr>
-      <w:r>
-        <w:br/>
-      </w:r>
-    </w:p>
-    <w:p>
-      <w:pPr>
-        <w:ind w:left="360"/>
-      </w:pPr>
-    </w:p>
-    <w:p>
-      <w:pPr>
-        <w:ind w:left="360"/>
-      </w:pPr>
-      <w:r>
-        <w:br/>
-      </w:r>
-    </w:p>
-    <w:p>
-      <w:pPr>
-        <w:ind w:left="360"/>
-      </w:pPr>
-      <w:r>
-        <w:br/>
-      </w:r>
-      <w:r>
-        <w:br/>
-      </w:r>
-    </w:p>
-    <w:p>
-      <w:pPr>
-        <w:pStyle w:val="ListParagraph"/>
-        <w:ind w:left="2160"/>
-      </w:pPr>
-    </w:p>
-    <w:p>
-      <w:pPr>
-        <w:rPr>
-          <w:b/>
-        </w:rPr>
-      </w:pPr>
-      <w:r>
-        <w:br/>
-      </w:r>
-    </w:p>
-    <w:p/>
+      <w:r>
+        <w:rPr>
+          <w:b/>
+        </w:rPr>
+        <w:t xml:space="preserve"> </w:t>
+      </w:r>
+      <w:r>
+        <w:br/>
+      </w:r>
+    </w:p>
     <w:sectPr>
-      <w:headerReference w:type="default" r:id="rId26"/>
-      <w:footerReference w:type="default" r:id="rId27"/>
+      <w:headerReference w:type="default" r:id="rId25"/>
+      <w:footerReference w:type="default" r:id="rId26"/>
       <w:pgSz w:w="11900" w:h="16840"/>
       <w:pgMar w:top="1440" w:right="1800" w:bottom="1440" w:left="1800" w:header="708" w:footer="708" w:gutter="0"/>
       <w:cols w:space="708"/>

</xml_diff>